<commit_message>
fix partial derivative on diagram
</commit_message>
<xml_diff>
--- a/doc/projekt.docx
+++ b/doc/projekt.docx
@@ -27329,7 +27329,7 @@
           <w:lang w:val="pl-PL" w:eastAsia="zh-CN" w:bidi="hi-IN"/>
         </w:rPr>
         <w:drawing>
-          <wp:anchor behindDoc="0" distT="0" distB="0" distL="0" distR="0" simplePos="0" locked="0" layoutInCell="1" allowOverlap="1" relativeHeight="79">
+          <wp:anchor behindDoc="0" distT="0" distB="0" distL="0" distR="0" simplePos="0" locked="0" layoutInCell="1" allowOverlap="1" relativeHeight="78">
             <wp:simplePos x="0" y="0"/>
             <wp:positionH relativeFrom="column">
               <wp:align>center</wp:align>
@@ -28783,7 +28783,7 @@
           <w:lang w:val="pl-PL" w:eastAsia="zh-CN" w:bidi="hi-IN"/>
         </w:rPr>
         <w:drawing>
-          <wp:anchor behindDoc="0" distT="0" distB="0" distL="0" distR="0" simplePos="0" locked="0" layoutInCell="1" allowOverlap="1" relativeHeight="80">
+          <wp:anchor behindDoc="0" distT="0" distB="0" distL="0" distR="0" simplePos="0" locked="0" layoutInCell="1" allowOverlap="1" relativeHeight="79">
             <wp:simplePos x="0" y="0"/>
             <wp:positionH relativeFrom="column">
               <wp:align>center</wp:align>
@@ -29488,7 +29488,7 @@
           <w:lang w:val="pl-PL" w:eastAsia="zh-CN" w:bidi="hi-IN"/>
         </w:rPr>
         <w:drawing>
-          <wp:anchor behindDoc="0" distT="0" distB="0" distL="0" distR="0" simplePos="0" locked="0" layoutInCell="1" allowOverlap="1" relativeHeight="81">
+          <wp:anchor behindDoc="0" distT="0" distB="0" distL="0" distR="0" simplePos="0" locked="0" layoutInCell="1" allowOverlap="1" relativeHeight="80">
             <wp:simplePos x="0" y="0"/>
             <wp:positionH relativeFrom="column">
               <wp:posOffset>1278255</wp:posOffset>
@@ -29968,7 +29968,7 @@
           <w:lang w:val="pl-PL" w:eastAsia="zh-CN" w:bidi="hi-IN"/>
         </w:rPr>
         <w:drawing>
-          <wp:anchor behindDoc="0" distT="0" distB="0" distL="0" distR="0" simplePos="0" locked="0" layoutInCell="1" allowOverlap="1" relativeHeight="83">
+          <wp:anchor behindDoc="0" distT="0" distB="0" distL="0" distR="0" simplePos="0" locked="0" layoutInCell="1" allowOverlap="1" relativeHeight="81">
             <wp:simplePos x="0" y="0"/>
             <wp:positionH relativeFrom="column">
               <wp:align>center</wp:align>
@@ -30661,7 +30661,7 @@
           <w:lang w:val="pl-PL" w:eastAsia="zh-CN" w:bidi="hi-IN"/>
         </w:rPr>
         <w:drawing>
-          <wp:anchor behindDoc="0" distT="0" distB="0" distL="0" distR="0" simplePos="0" locked="0" layoutInCell="1" allowOverlap="1" relativeHeight="84">
+          <wp:anchor behindDoc="0" distT="0" distB="0" distL="0" distR="0" simplePos="0" locked="0" layoutInCell="1" allowOverlap="1" relativeHeight="83">
             <wp:simplePos x="0" y="0"/>
             <wp:positionH relativeFrom="column">
               <wp:posOffset>932180</wp:posOffset>
@@ -31235,7 +31235,7 @@
           <w:lang w:val="pl-PL" w:eastAsia="zh-CN" w:bidi="hi-IN"/>
         </w:rPr>
         <w:drawing>
-          <wp:anchor behindDoc="0" distT="0" distB="0" distL="0" distR="0" simplePos="0" locked="0" layoutInCell="1" allowOverlap="1" relativeHeight="85">
+          <wp:anchor behindDoc="0" distT="0" distB="0" distL="0" distR="0" simplePos="0" locked="0" layoutInCell="1" allowOverlap="1" relativeHeight="84">
             <wp:simplePos x="0" y="0"/>
             <wp:positionH relativeFrom="column">
               <wp:align>center</wp:align>
@@ -32687,7 +32687,7 @@
           <w:lang w:val="pl-PL" w:eastAsia="zh-CN" w:bidi="hi-IN"/>
         </w:rPr>
         <w:drawing>
-          <wp:anchor behindDoc="0" distT="0" distB="0" distL="0" distR="0" simplePos="0" locked="0" layoutInCell="1" allowOverlap="1" relativeHeight="86">
+          <wp:anchor behindDoc="0" distT="0" distB="0" distL="0" distR="0" simplePos="0" locked="0" layoutInCell="1" allowOverlap="1" relativeHeight="85">
             <wp:simplePos x="0" y="0"/>
             <wp:positionH relativeFrom="column">
               <wp:posOffset>1224915</wp:posOffset>
@@ -41518,20 +41518,7 @@
           <w:szCs w:val="24"/>
           <w:lang w:val="pl-PL" w:eastAsia="zh-CN" w:bidi="hi-IN"/>
         </w:rPr>
-        <w:t xml:space="preserve">Architektura: </w:t>
-      </w:r>
-      <w:bookmarkStart w:id="0" w:name="__DdeLink__4493_2700929037"/>
-      <w:bookmarkEnd w:id="0"/>
-      <w:r>
-        <w:rPr>
-          <w:rFonts w:eastAsia="Noto Sans CJK SC Regular" w:cs="FreeSans"/>
-          <w:color w:val="00000A"/>
-          <w:kern w:val="2"/>
-          <w:sz w:val="24"/>
-          <w:szCs w:val="24"/>
-          <w:lang w:val="pl-PL" w:eastAsia="zh-CN" w:bidi="hi-IN"/>
-        </w:rPr>
-        <w:t>[2, 100, 100, 1], funkcja aktywacji: Sigmoid</w:t>
+        <w:t>Architektura: [2, 100, 100, 1], funkcja aktywacji: Sigmoid</w:t>
       </w:r>
     </w:p>
     <w:p>

</xml_diff>